<commit_message>
Hadoop read and write operations
</commit_message>
<xml_diff>
--- a/BigData/IntroductionToBigData/Module4/HDFS.docx
+++ b/BigData/IntroductionToBigData/Module4/HDFS.docx
@@ -66,13 +66,8 @@
           <w:numId w:val="2"/>
         </w:numPr>
       </w:pPr>
-      <w:proofErr w:type="spellStart"/>
-      <w:r>
-        <w:t>NameNode</w:t>
-      </w:r>
-      <w:proofErr w:type="spellEnd"/>
-      <w:r>
-        <w:t xml:space="preserve"> serves as the master</w:t>
+      <w:r>
+        <w:t>NameNode serves as the master</w:t>
       </w:r>
     </w:p>
     <w:p>
@@ -120,15 +115,7 @@
         </w:numPr>
       </w:pPr>
       <w:r>
-        <w:t xml:space="preserve">Directs clients to </w:t>
-      </w:r>
-      <w:proofErr w:type="spellStart"/>
-      <w:r>
-        <w:t>DataNodes</w:t>
-      </w:r>
-      <w:proofErr w:type="spellEnd"/>
-      <w:r>
-        <w:t xml:space="preserve"> for reading and writing data</w:t>
+        <w:t>Directs clients to DataNodes for reading and writing data</w:t>
       </w:r>
     </w:p>
     <w:p>
@@ -152,15 +139,7 @@
         </w:numPr>
       </w:pPr>
       <w:r>
-        <w:t xml:space="preserve">The </w:t>
-      </w:r>
-      <w:proofErr w:type="spellStart"/>
-      <w:r>
-        <w:t>NameNode</w:t>
-      </w:r>
-      <w:proofErr w:type="spellEnd"/>
-      <w:r>
-        <w:t xml:space="preserve"> being a single point of failure is a challenge</w:t>
+        <w:t>The NameNode being a single point of failure is a challenge</w:t>
       </w:r>
     </w:p>
     <w:p>
@@ -184,23 +163,7 @@
         </w:numPr>
       </w:pPr>
       <w:r>
-        <w:t xml:space="preserve">Hadoop 2 introduced the concept of </w:t>
-      </w:r>
-      <w:proofErr w:type="spellStart"/>
-      <w:r>
-        <w:t>NameNode</w:t>
-      </w:r>
-      <w:proofErr w:type="spellEnd"/>
-      <w:r>
-        <w:t xml:space="preserve"> High Availability using a standby </w:t>
-      </w:r>
-      <w:proofErr w:type="spellStart"/>
-      <w:r>
-        <w:t>NameNode</w:t>
-      </w:r>
-      <w:proofErr w:type="spellEnd"/>
-      <w:r>
-        <w:t xml:space="preserve"> for failover</w:t>
+        <w:t>Hadoop 2 introduced the concept of NameNode High Availability using a standby NameNode for failover</w:t>
       </w:r>
     </w:p>
     <w:p>
@@ -211,13 +174,14 @@
           <w:numId w:val="2"/>
         </w:numPr>
       </w:pPr>
-      <w:proofErr w:type="spellStart"/>
-      <w:r>
-        <w:t>DataNode</w:t>
-      </w:r>
-      <w:proofErr w:type="spellEnd"/>
-      <w:r>
-        <w:t xml:space="preserve"> act as slaves</w:t>
+      <w:r>
+        <w:t xml:space="preserve">DataNode </w:t>
+      </w:r>
+      <w:r>
+        <w:t>acts</w:t>
+      </w:r>
+      <w:r>
+        <w:t xml:space="preserve"> as slaves</w:t>
       </w:r>
     </w:p>
     <w:p>
@@ -265,15 +229,7 @@
         </w:numPr>
       </w:pPr>
       <w:r>
-        <w:t xml:space="preserve">Report their health status to the </w:t>
-      </w:r>
-      <w:proofErr w:type="spellStart"/>
-      <w:r>
-        <w:t>NameNode</w:t>
-      </w:r>
-      <w:proofErr w:type="spellEnd"/>
-      <w:r>
-        <w:t xml:space="preserve"> through regular heartbeats</w:t>
+        <w:t>Report their health status to the NameNode through regular heartbeats</w:t>
       </w:r>
     </w:p>
     <w:p>
@@ -285,13 +241,8 @@
         </w:numPr>
       </w:pPr>
       <w:r>
-        <w:t xml:space="preserve">Execute block replication as directed by the </w:t>
-      </w:r>
-      <w:proofErr w:type="spellStart"/>
-      <w:r>
-        <w:t>NameNode</w:t>
-      </w:r>
-      <w:proofErr w:type="spellEnd"/>
+        <w:t>Execute block replication as directed by the NameNode</w:t>
+      </w:r>
     </w:p>
     <w:p>
       <w:pPr>
@@ -313,13 +264,8 @@
           <w:numId w:val="2"/>
         </w:numPr>
       </w:pPr>
-      <w:proofErr w:type="spellStart"/>
-      <w:r>
-        <w:t>DataNodes</w:t>
-      </w:r>
-      <w:proofErr w:type="spellEnd"/>
-      <w:r>
-        <w:t xml:space="preserve"> maintain multiple replicas of data blocks for fault tolerance.</w:t>
+      <w:r>
+        <w:t>DataNodes maintain multiple replicas of data blocks for fault tolerance.</w:t>
       </w:r>
     </w:p>
     <w:p>
@@ -343,42 +289,19 @@
         </w:numPr>
       </w:pPr>
       <w:r>
-        <w:t xml:space="preserve">Periodically, </w:t>
-      </w:r>
-      <w:proofErr w:type="spellStart"/>
-      <w:r>
-        <w:t>DataNodes</w:t>
-      </w:r>
-      <w:proofErr w:type="spellEnd"/>
-      <w:r>
-        <w:t xml:space="preserve"> send block reports to the </w:t>
-      </w:r>
-      <w:proofErr w:type="spellStart"/>
+        <w:t xml:space="preserve">Periodically, DataNodes send block reports to </w:t>
+      </w:r>
       <w:r>
         <w:t>NameNode</w:t>
       </w:r>
-      <w:proofErr w:type="spellEnd"/>
       <w:r>
         <w:t>, listening to all the blocks they store.</w:t>
       </w:r>
     </w:p>
     <w:p>
       <w:r>
-        <w:t xml:space="preserve">Communication Between </w:t>
-      </w:r>
-      <w:proofErr w:type="spellStart"/>
-      <w:r>
-        <w:t>Namenode</w:t>
-      </w:r>
-      <w:proofErr w:type="spellEnd"/>
-      <w:r>
-        <w:t xml:space="preserve"> and </w:t>
-      </w:r>
-      <w:proofErr w:type="spellStart"/>
-      <w:r>
-        <w:t>Datanode</w:t>
-      </w:r>
-      <w:proofErr w:type="spellEnd"/>
+        <w:t>Communication Between Namenode and Datanode</w:t>
+      </w:r>
     </w:p>
     <w:p>
       <w:pPr>
@@ -388,22 +311,9 @@
           <w:numId w:val="3"/>
         </w:numPr>
       </w:pPr>
-      <w:proofErr w:type="spellStart"/>
       <w:r>
         <w:lastRenderedPageBreak/>
-        <w:t>Namenode</w:t>
-      </w:r>
-      <w:proofErr w:type="spellEnd"/>
-      <w:r>
-        <w:t xml:space="preserve"> and </w:t>
-      </w:r>
-      <w:proofErr w:type="spellStart"/>
-      <w:r>
-        <w:t>Datanode</w:t>
-      </w:r>
-      <w:proofErr w:type="spellEnd"/>
-      <w:r>
-        <w:t xml:space="preserve"> communication are essential for proper functioning of HDFS.</w:t>
+        <w:t>Namenode and Datanode communication are essential for proper functioning of HDFS.</w:t>
       </w:r>
     </w:p>
     <w:p>
@@ -427,23 +337,7 @@
         </w:numPr>
       </w:pPr>
       <w:r>
-        <w:t xml:space="preserve">Heartbeats: </w:t>
-      </w:r>
-      <w:proofErr w:type="spellStart"/>
-      <w:r>
-        <w:t>Datanodes</w:t>
-      </w:r>
-      <w:proofErr w:type="spellEnd"/>
-      <w:r>
-        <w:t xml:space="preserve"> send regular heartbeats to the </w:t>
-      </w:r>
-      <w:proofErr w:type="spellStart"/>
-      <w:r>
-        <w:t>Namenode</w:t>
-      </w:r>
-      <w:proofErr w:type="spellEnd"/>
-      <w:r>
-        <w:t xml:space="preserve"> to indicate their health and availability. </w:t>
+        <w:t xml:space="preserve">Heartbeats: Datanodes send regular heartbeats to the Namenode to indicate their health and availability. </w:t>
       </w:r>
     </w:p>
     <w:p>
@@ -455,15 +349,7 @@
         </w:numPr>
       </w:pPr>
       <w:r>
-        <w:t xml:space="preserve">Block Reports: </w:t>
-      </w:r>
-      <w:proofErr w:type="spellStart"/>
-      <w:r>
-        <w:t>Datanodes</w:t>
-      </w:r>
-      <w:proofErr w:type="spellEnd"/>
-      <w:r>
-        <w:t xml:space="preserve"> report on the blocks they store periodically.</w:t>
+        <w:t>Block Reports: Datanodes report on the blocks they store periodically.</w:t>
       </w:r>
     </w:p>
     <w:p>
@@ -474,13 +360,8 @@
           <w:numId w:val="3"/>
         </w:numPr>
       </w:pPr>
-      <w:proofErr w:type="spellStart"/>
-      <w:r>
-        <w:t>Namenode</w:t>
-      </w:r>
-      <w:proofErr w:type="spellEnd"/>
-      <w:r>
-        <w:t xml:space="preserve"> maintains the metadata and block locations</w:t>
+      <w:r>
+        <w:t>Namenode maintains the metadata and block locations</w:t>
       </w:r>
     </w:p>
     <w:p>
@@ -491,13 +372,8 @@
           <w:numId w:val="3"/>
         </w:numPr>
       </w:pPr>
-      <w:proofErr w:type="spellStart"/>
-      <w:r>
-        <w:t>Datanodes</w:t>
-      </w:r>
-      <w:proofErr w:type="spellEnd"/>
-      <w:r>
-        <w:t xml:space="preserve"> store data blocks and serve read/write requests from clients. </w:t>
+      <w:r>
+        <w:t xml:space="preserve">Datanodes store data blocks and serve read/write requests from clients. </w:t>
       </w:r>
     </w:p>
     <w:p>
@@ -568,15 +444,427 @@
         <w:t xml:space="preserve">Data Locality: HDFS tries to place computation close to data, reducing data movement over the network. </w:t>
       </w:r>
     </w:p>
+    <w:p/>
+    <w:p>
+      <w:r>
+        <w:t>Lecture 2</w:t>
+      </w:r>
+    </w:p>
+    <w:p>
+      <w:r>
+        <w:t>Hadoop Distributed File System</w:t>
+      </w:r>
+    </w:p>
     <w:p>
       <w:pPr>
         <w:pStyle w:val="ListParagraph"/>
         <w:numPr>
           <w:ilvl w:val="0"/>
-          <w:numId w:val="4"/>
-        </w:numPr>
-      </w:pPr>
-    </w:p>
+          <w:numId w:val="5"/>
+        </w:numPr>
+      </w:pPr>
+      <w:r>
+        <w:t>HDFS is designed for storing and processing large-scale data.</w:t>
+      </w:r>
+    </w:p>
+    <w:p>
+      <w:pPr>
+        <w:pStyle w:val="ListParagraph"/>
+        <w:numPr>
+          <w:ilvl w:val="0"/>
+          <w:numId w:val="5"/>
+        </w:numPr>
+      </w:pPr>
+      <w:r>
+        <w:t>This lecture will explore how HDFS handle file read and write operations</w:t>
+      </w:r>
+    </w:p>
+    <w:p>
+      <w:pPr>
+        <w:pStyle w:val="ListParagraph"/>
+        <w:numPr>
+          <w:ilvl w:val="0"/>
+          <w:numId w:val="5"/>
+        </w:numPr>
+      </w:pPr>
+      <w:r>
+        <w:t>Understanding these operations is crucial for efficiently managing data in HDFS</w:t>
+      </w:r>
+    </w:p>
+    <w:p>
+      <w:pPr>
+        <w:pStyle w:val="ListParagraph"/>
+        <w:numPr>
+          <w:ilvl w:val="0"/>
+          <w:numId w:val="5"/>
+        </w:numPr>
+      </w:pPr>
+      <w:r>
+        <w:t>File Write Operation</w:t>
+      </w:r>
+    </w:p>
+    <w:p>
+      <w:pPr>
+        <w:pStyle w:val="ListParagraph"/>
+        <w:numPr>
+          <w:ilvl w:val="1"/>
+          <w:numId w:val="5"/>
+        </w:numPr>
+      </w:pPr>
+      <w:r>
+        <w:t>Client Request</w:t>
+      </w:r>
+    </w:p>
+    <w:p>
+      <w:pPr>
+        <w:pStyle w:val="ListParagraph"/>
+        <w:numPr>
+          <w:ilvl w:val="2"/>
+          <w:numId w:val="5"/>
+        </w:numPr>
+      </w:pPr>
+      <w:r>
+        <w:t>The file write process begins with a client requesting to write data into HDFS</w:t>
+      </w:r>
+    </w:p>
+    <w:p>
+      <w:pPr>
+        <w:pStyle w:val="ListParagraph"/>
+        <w:numPr>
+          <w:ilvl w:val="2"/>
+          <w:numId w:val="5"/>
+        </w:numPr>
+      </w:pPr>
+      <w:r>
+        <w:t xml:space="preserve">The client interacts with </w:t>
+      </w:r>
+      <w:r>
+        <w:t>NameNode</w:t>
+      </w:r>
+      <w:r>
+        <w:t xml:space="preserve"> to initiate the write operation</w:t>
+      </w:r>
+    </w:p>
+    <w:p>
+      <w:pPr>
+        <w:pStyle w:val="ListParagraph"/>
+        <w:numPr>
+          <w:ilvl w:val="1"/>
+          <w:numId w:val="5"/>
+        </w:numPr>
+      </w:pPr>
+      <w:r>
+        <w:t>Data Block Division</w:t>
+      </w:r>
+    </w:p>
+    <w:p>
+      <w:pPr>
+        <w:pStyle w:val="ListParagraph"/>
+        <w:numPr>
+          <w:ilvl w:val="2"/>
+          <w:numId w:val="5"/>
+        </w:numPr>
+      </w:pPr>
+      <w:r>
+        <w:t>HDFS divides the incoming data into fixed-size blocks before writing.</w:t>
+      </w:r>
+    </w:p>
+    <w:p>
+      <w:pPr>
+        <w:pStyle w:val="ListParagraph"/>
+        <w:numPr>
+          <w:ilvl w:val="2"/>
+          <w:numId w:val="5"/>
+        </w:numPr>
+      </w:pPr>
+      <w:r>
+        <w:t>Each block is replicated across multiple DataNodes for fault tolerance.</w:t>
+      </w:r>
+    </w:p>
+    <w:p>
+      <w:pPr>
+        <w:pStyle w:val="ListParagraph"/>
+        <w:numPr>
+          <w:ilvl w:val="1"/>
+          <w:numId w:val="5"/>
+        </w:numPr>
+      </w:pPr>
+      <w:r>
+        <w:lastRenderedPageBreak/>
+        <w:t>Data Pipeline</w:t>
+      </w:r>
+    </w:p>
+    <w:p>
+      <w:pPr>
+        <w:pStyle w:val="ListParagraph"/>
+        <w:numPr>
+          <w:ilvl w:val="2"/>
+          <w:numId w:val="5"/>
+        </w:numPr>
+      </w:pPr>
+      <w:r>
+        <w:t>HDFS uses a pipeline model for data writes.</w:t>
+      </w:r>
+    </w:p>
+    <w:p>
+      <w:pPr>
+        <w:pStyle w:val="ListParagraph"/>
+        <w:numPr>
+          <w:ilvl w:val="2"/>
+          <w:numId w:val="5"/>
+        </w:numPr>
+      </w:pPr>
+      <w:r>
+        <w:t>The client communicates with the first DataNode in the pipeline (located on the same rack)</w:t>
+      </w:r>
+    </w:p>
+    <w:p>
+      <w:pPr>
+        <w:pStyle w:val="ListParagraph"/>
+        <w:numPr>
+          <w:ilvl w:val="2"/>
+          <w:numId w:val="5"/>
+        </w:numPr>
+      </w:pPr>
+      <w:r>
+        <w:t>The first DataNode writes the data and forwards it to the next DataNode in the pipeline.</w:t>
+      </w:r>
+    </w:p>
+    <w:p>
+      <w:pPr>
+        <w:pStyle w:val="ListParagraph"/>
+        <w:numPr>
+          <w:ilvl w:val="2"/>
+          <w:numId w:val="5"/>
+        </w:numPr>
+      </w:pPr>
+      <w:r>
+        <w:t xml:space="preserve">This process continues until the required number of replicas are written on different </w:t>
+      </w:r>
+      <w:r>
+        <w:t>racks</w:t>
+      </w:r>
+      <w:r>
+        <w:t>.</w:t>
+      </w:r>
+    </w:p>
+    <w:p>
+      <w:pPr>
+        <w:pStyle w:val="ListParagraph"/>
+        <w:numPr>
+          <w:ilvl w:val="1"/>
+          <w:numId w:val="5"/>
+        </w:numPr>
+      </w:pPr>
+      <w:r>
+        <w:t>Acknowledgment and Completion</w:t>
+      </w:r>
+    </w:p>
+    <w:p>
+      <w:pPr>
+        <w:pStyle w:val="ListParagraph"/>
+        <w:numPr>
+          <w:ilvl w:val="2"/>
+          <w:numId w:val="5"/>
+        </w:numPr>
+      </w:pPr>
+      <w:r>
+        <w:t>DataNodes send acknowledgments to the client after writing each block</w:t>
+      </w:r>
+    </w:p>
+    <w:p>
+      <w:pPr>
+        <w:pStyle w:val="ListParagraph"/>
+        <w:numPr>
+          <w:ilvl w:val="2"/>
+          <w:numId w:val="5"/>
+        </w:numPr>
+      </w:pPr>
+      <w:r>
+        <w:t xml:space="preserve">Once all required replicas are successfully written, the client receives a completion acknowledgment. </w:t>
+      </w:r>
+    </w:p>
+    <w:p>
+      <w:pPr>
+        <w:pStyle w:val="ListParagraph"/>
+        <w:numPr>
+          <w:ilvl w:val="0"/>
+          <w:numId w:val="5"/>
+        </w:numPr>
+      </w:pPr>
+      <w:r>
+        <w:t>File Read Operation</w:t>
+      </w:r>
+    </w:p>
+    <w:p>
+      <w:pPr>
+        <w:pStyle w:val="ListParagraph"/>
+        <w:numPr>
+          <w:ilvl w:val="1"/>
+          <w:numId w:val="5"/>
+        </w:numPr>
+      </w:pPr>
+      <w:r>
+        <w:t>Client Request</w:t>
+      </w:r>
+    </w:p>
+    <w:p>
+      <w:pPr>
+        <w:pStyle w:val="ListParagraph"/>
+        <w:numPr>
+          <w:ilvl w:val="2"/>
+          <w:numId w:val="5"/>
+        </w:numPr>
+      </w:pPr>
+      <w:r>
+        <w:t>The file read process starts when a client requests to read data from a file stored in HDFS.</w:t>
+      </w:r>
+    </w:p>
+    <w:p>
+      <w:pPr>
+        <w:pStyle w:val="ListParagraph"/>
+        <w:numPr>
+          <w:ilvl w:val="2"/>
+          <w:numId w:val="5"/>
+        </w:numPr>
+      </w:pPr>
+      <w:r>
+        <w:t>The client interacts with the NameNode to initiate the read operation.</w:t>
+      </w:r>
+    </w:p>
+    <w:p>
+      <w:pPr>
+        <w:pStyle w:val="ListParagraph"/>
+        <w:numPr>
+          <w:ilvl w:val="1"/>
+          <w:numId w:val="5"/>
+        </w:numPr>
+      </w:pPr>
+      <w:r>
+        <w:t>Block Location Retrieval</w:t>
+      </w:r>
+    </w:p>
+    <w:p>
+      <w:pPr>
+        <w:pStyle w:val="ListParagraph"/>
+        <w:numPr>
+          <w:ilvl w:val="2"/>
+          <w:numId w:val="5"/>
+        </w:numPr>
+      </w:pPr>
+      <w:r>
+        <w:t>The NameNode provides the client with the locations of data blocks for the requested file.</w:t>
+      </w:r>
+    </w:p>
+    <w:p>
+      <w:pPr>
+        <w:pStyle w:val="ListParagraph"/>
+        <w:numPr>
+          <w:ilvl w:val="2"/>
+          <w:numId w:val="5"/>
+        </w:numPr>
+      </w:pPr>
+      <w:r>
+        <w:t>The client receives the block location along with the replication factor.</w:t>
+      </w:r>
+    </w:p>
+    <w:p>
+      <w:pPr>
+        <w:pStyle w:val="ListParagraph"/>
+        <w:numPr>
+          <w:ilvl w:val="1"/>
+          <w:numId w:val="5"/>
+        </w:numPr>
+      </w:pPr>
+      <w:r>
+        <w:t>Data Retrieval</w:t>
+      </w:r>
+    </w:p>
+    <w:p>
+      <w:pPr>
+        <w:pStyle w:val="ListParagraph"/>
+        <w:numPr>
+          <w:ilvl w:val="2"/>
+          <w:numId w:val="5"/>
+        </w:numPr>
+      </w:pPr>
+      <w:r>
+        <w:t>The client communicates directly with the DataNodes containing the required data blocks.</w:t>
+      </w:r>
+    </w:p>
+    <w:p>
+      <w:pPr>
+        <w:pStyle w:val="ListParagraph"/>
+        <w:numPr>
+          <w:ilvl w:val="2"/>
+          <w:numId w:val="5"/>
+        </w:numPr>
+      </w:pPr>
+      <w:r>
+        <w:t>If the client’s DataNodes is the closest replica, it reads the data locally.</w:t>
+      </w:r>
+    </w:p>
+    <w:p>
+      <w:pPr>
+        <w:pStyle w:val="ListParagraph"/>
+        <w:numPr>
+          <w:ilvl w:val="2"/>
+          <w:numId w:val="5"/>
+        </w:numPr>
+      </w:pPr>
+      <w:r>
+        <w:t xml:space="preserve">Otherwise, the client reads from the nearest DataNode </w:t>
+      </w:r>
+      <w:r>
+        <w:t xml:space="preserve">that </w:t>
+      </w:r>
+      <w:r>
+        <w:t>hold</w:t>
+      </w:r>
+      <w:r>
+        <w:t>s</w:t>
+      </w:r>
+      <w:r>
+        <w:t xml:space="preserve"> the required replica. </w:t>
+      </w:r>
+    </w:p>
+    <w:p>
+      <w:pPr>
+        <w:pStyle w:val="ListParagraph"/>
+        <w:numPr>
+          <w:ilvl w:val="1"/>
+          <w:numId w:val="5"/>
+        </w:numPr>
+      </w:pPr>
+      <w:r>
+        <w:t>Parallel Reading</w:t>
+      </w:r>
+    </w:p>
+    <w:p>
+      <w:pPr>
+        <w:pStyle w:val="ListParagraph"/>
+        <w:numPr>
+          <w:ilvl w:val="2"/>
+          <w:numId w:val="5"/>
+        </w:numPr>
+      </w:pPr>
+      <w:r>
+        <w:t>HDFS supports parallel reading of data blocks from multiple DataNodes</w:t>
+      </w:r>
+    </w:p>
+    <w:p>
+      <w:pPr>
+        <w:pStyle w:val="ListParagraph"/>
+        <w:numPr>
+          <w:ilvl w:val="2"/>
+          <w:numId w:val="5"/>
+        </w:numPr>
+      </w:pPr>
+      <w:r>
+        <w:t>This parallelization improves data access performance, especially for large files</w:t>
+      </w:r>
+    </w:p>
+    <w:p/>
     <w:p/>
     <w:sectPr>
       <w:pgSz w:w="12240" w:h="15840"/>
@@ -817,6 +1105,119 @@
     </w:lvl>
   </w:abstractNum>
   <w:abstractNum w:abstractNumId="2" w15:restartNumberingAfterBreak="0">
+    <w:nsid w:val="65442AE3"/>
+    <w:multiLevelType w:val="hybridMultilevel"/>
+    <w:tmpl w:val="EF52A82E"/>
+    <w:lvl w:ilvl="0" w:tplc="04090001">
+      <w:start w:val="1"/>
+      <w:numFmt w:val="bullet"/>
+      <w:lvlText w:val=""/>
+      <w:lvlJc w:val="left"/>
+      <w:pPr>
+        <w:ind w:left="720" w:hanging="360"/>
+      </w:pPr>
+      <w:rPr>
+        <w:rFonts w:ascii="Symbol" w:hAnsi="Symbol" w:hint="default"/>
+      </w:rPr>
+    </w:lvl>
+    <w:lvl w:ilvl="1" w:tplc="04090003">
+      <w:start w:val="1"/>
+      <w:numFmt w:val="bullet"/>
+      <w:lvlText w:val="o"/>
+      <w:lvlJc w:val="left"/>
+      <w:pPr>
+        <w:ind w:left="1440" w:hanging="360"/>
+      </w:pPr>
+      <w:rPr>
+        <w:rFonts w:ascii="Courier New" w:hAnsi="Courier New" w:cs="Courier New" w:hint="default"/>
+      </w:rPr>
+    </w:lvl>
+    <w:lvl w:ilvl="2" w:tplc="04090005">
+      <w:start w:val="1"/>
+      <w:numFmt w:val="bullet"/>
+      <w:lvlText w:val=""/>
+      <w:lvlJc w:val="left"/>
+      <w:pPr>
+        <w:ind w:left="2160" w:hanging="360"/>
+      </w:pPr>
+      <w:rPr>
+        <w:rFonts w:ascii="Wingdings" w:hAnsi="Wingdings" w:hint="default"/>
+      </w:rPr>
+    </w:lvl>
+    <w:lvl w:ilvl="3" w:tplc="04090001" w:tentative="1">
+      <w:start w:val="1"/>
+      <w:numFmt w:val="bullet"/>
+      <w:lvlText w:val=""/>
+      <w:lvlJc w:val="left"/>
+      <w:pPr>
+        <w:ind w:left="2880" w:hanging="360"/>
+      </w:pPr>
+      <w:rPr>
+        <w:rFonts w:ascii="Symbol" w:hAnsi="Symbol" w:hint="default"/>
+      </w:rPr>
+    </w:lvl>
+    <w:lvl w:ilvl="4" w:tplc="04090003" w:tentative="1">
+      <w:start w:val="1"/>
+      <w:numFmt w:val="bullet"/>
+      <w:lvlText w:val="o"/>
+      <w:lvlJc w:val="left"/>
+      <w:pPr>
+        <w:ind w:left="3600" w:hanging="360"/>
+      </w:pPr>
+      <w:rPr>
+        <w:rFonts w:ascii="Courier New" w:hAnsi="Courier New" w:cs="Courier New" w:hint="default"/>
+      </w:rPr>
+    </w:lvl>
+    <w:lvl w:ilvl="5" w:tplc="04090005" w:tentative="1">
+      <w:start w:val="1"/>
+      <w:numFmt w:val="bullet"/>
+      <w:lvlText w:val=""/>
+      <w:lvlJc w:val="left"/>
+      <w:pPr>
+        <w:ind w:left="4320" w:hanging="360"/>
+      </w:pPr>
+      <w:rPr>
+        <w:rFonts w:ascii="Wingdings" w:hAnsi="Wingdings" w:hint="default"/>
+      </w:rPr>
+    </w:lvl>
+    <w:lvl w:ilvl="6" w:tplc="04090001" w:tentative="1">
+      <w:start w:val="1"/>
+      <w:numFmt w:val="bullet"/>
+      <w:lvlText w:val=""/>
+      <w:lvlJc w:val="left"/>
+      <w:pPr>
+        <w:ind w:left="5040" w:hanging="360"/>
+      </w:pPr>
+      <w:rPr>
+        <w:rFonts w:ascii="Symbol" w:hAnsi="Symbol" w:hint="default"/>
+      </w:rPr>
+    </w:lvl>
+    <w:lvl w:ilvl="7" w:tplc="04090003" w:tentative="1">
+      <w:start w:val="1"/>
+      <w:numFmt w:val="bullet"/>
+      <w:lvlText w:val="o"/>
+      <w:lvlJc w:val="left"/>
+      <w:pPr>
+        <w:ind w:left="5760" w:hanging="360"/>
+      </w:pPr>
+      <w:rPr>
+        <w:rFonts w:ascii="Courier New" w:hAnsi="Courier New" w:cs="Courier New" w:hint="default"/>
+      </w:rPr>
+    </w:lvl>
+    <w:lvl w:ilvl="8" w:tplc="04090005" w:tentative="1">
+      <w:start w:val="1"/>
+      <w:numFmt w:val="bullet"/>
+      <w:lvlText w:val=""/>
+      <w:lvlJc w:val="left"/>
+      <w:pPr>
+        <w:ind w:left="6480" w:hanging="360"/>
+      </w:pPr>
+      <w:rPr>
+        <w:rFonts w:ascii="Wingdings" w:hAnsi="Wingdings" w:hint="default"/>
+      </w:rPr>
+    </w:lvl>
+  </w:abstractNum>
+  <w:abstractNum w:abstractNumId="3" w15:restartNumberingAfterBreak="0">
     <w:nsid w:val="676D1F9F"/>
     <w:multiLevelType w:val="hybridMultilevel"/>
     <w:tmpl w:val="770687C2"/>
@@ -929,7 +1330,7 @@
       </w:rPr>
     </w:lvl>
   </w:abstractNum>
-  <w:abstractNum w:abstractNumId="3" w15:restartNumberingAfterBreak="0">
+  <w:abstractNum w:abstractNumId="4" w15:restartNumberingAfterBreak="0">
     <w:nsid w:val="7D545BE2"/>
     <w:multiLevelType w:val="hybridMultilevel"/>
     <w:tmpl w:val="5AC6BFC6"/>
@@ -1046,13 +1447,16 @@
     <w:abstractNumId w:val="0"/>
   </w:num>
   <w:num w:numId="2" w16cid:durableId="962350804">
-    <w:abstractNumId w:val="2"/>
+    <w:abstractNumId w:val="3"/>
   </w:num>
   <w:num w:numId="3" w16cid:durableId="381713442">
-    <w:abstractNumId w:val="3"/>
+    <w:abstractNumId w:val="4"/>
   </w:num>
   <w:num w:numId="4" w16cid:durableId="577666216">
     <w:abstractNumId w:val="1"/>
+  </w:num>
+  <w:num w:numId="5" w16cid:durableId="1450975486">
+    <w:abstractNumId w:val="2"/>
   </w:num>
 </w:numbering>
 </file>

</xml_diff>